<commit_message>
Ex01_05: Added "positive" to the input text prompt
ScreenShots:
Added screenshots for questions 2 + 5
</commit_message>
<xml_diff>
--- a/Ex01_ScreenShots.docx
+++ b/Ex01_ScreenShots.docx
@@ -312,128 +312,14 @@
     </w:p>
     <w:p>
       <w:pPr>
-        <w:rPr>
-          <w:rtl/>
-        </w:rPr>
-      </w:pPr>
-    </w:p>
-    <w:p>
-      <w:pPr>
-        <w:rPr>
-          <w:rtl/>
-        </w:rPr>
-      </w:pPr>
-    </w:p>
-    <w:p>
-      <w:pPr>
-        <w:rPr>
-          <w:rtl/>
-        </w:rPr>
-      </w:pPr>
-    </w:p>
-    <w:p>
-      <w:pPr>
-        <w:rPr>
-          <w:rtl/>
-        </w:rPr>
-      </w:pPr>
-    </w:p>
-    <w:p>
-      <w:pPr>
-        <w:rPr>
-          <w:rtl/>
-        </w:rPr>
-      </w:pPr>
-    </w:p>
-    <w:p>
-      <w:pPr>
-        <w:rPr>
-          <w:rtl/>
-        </w:rPr>
-      </w:pPr>
-    </w:p>
-    <w:p>
-      <w:pPr>
-        <w:rPr>
-          <w:rtl/>
-        </w:rPr>
-      </w:pPr>
-    </w:p>
-    <w:p>
-      <w:pPr>
-        <w:rPr>
-          <w:rtl/>
-        </w:rPr>
-      </w:pPr>
-    </w:p>
-    <w:p>
-      <w:pPr>
-        <w:rPr>
-          <w:rtl/>
-        </w:rPr>
-      </w:pPr>
-    </w:p>
-    <w:p>
-      <w:pPr>
-        <w:rPr>
-          <w:rtl/>
-        </w:rPr>
-      </w:pPr>
-    </w:p>
-    <w:p>
-      <w:pPr>
-        <w:rPr>
-          <w:rtl/>
-        </w:rPr>
-      </w:pPr>
-    </w:p>
-    <w:p>
-      <w:pPr>
-        <w:rPr>
-          <w:rtl/>
-        </w:rPr>
-      </w:pPr>
-    </w:p>
-    <w:p>
-      <w:pPr>
-        <w:rPr>
-          <w:rtl/>
-        </w:rPr>
-      </w:pPr>
-    </w:p>
-    <w:p>
-      <w:pPr>
-        <w:rPr>
-          <w:rtl/>
-        </w:rPr>
-      </w:pPr>
-    </w:p>
-    <w:p>
-      <w:pPr>
-        <w:rPr>
-          <w:rtl/>
-        </w:rPr>
-      </w:pPr>
-    </w:p>
-    <w:p>
-      <w:pPr>
-        <w:rPr>
-          <w:rtl/>
-        </w:rPr>
-      </w:pPr>
-    </w:p>
-    <w:p>
-      <w:pPr>
         <w:jc w:val="center"/>
         <w:rPr>
-          <w:rFonts w:hint="cs"/>
           <w:b/>
           <w:bCs/>
           <w:noProof/>
           <w:sz w:val="28"/>
           <w:szCs w:val="28"/>
           <w:u w:val="single"/>
-          <w:rtl/>
         </w:rPr>
       </w:pPr>
       <w:r>
@@ -445,7 +331,6 @@
           <w:szCs w:val="28"/>
           <w:u w:val="single"/>
         </w:rPr>
-        <w:lastRenderedPageBreak/>
         <w:t>B18_Ex01_0</w:t>
       </w:r>
       <w:r>
@@ -457,19 +342,21 @@
           <w:szCs w:val="28"/>
           <w:u w:val="single"/>
         </w:rPr>
-        <w:t>3</w:t>
-      </w:r>
-    </w:p>
-    <w:p>
-      <w:pPr>
-        <w:jc w:val="right"/>
-        <w:rPr>
-          <w:b/>
-          <w:bCs/>
-          <w:noProof/>
-          <w:sz w:val="24"/>
-          <w:szCs w:val="24"/>
-          <w:u w:val="single"/>
+        <w:t>2</w:t>
+      </w:r>
+    </w:p>
+    <w:p>
+      <w:pPr>
+        <w:jc w:val="right"/>
+        <w:rPr>
+          <w:rFonts w:hint="cs"/>
+          <w:b/>
+          <w:bCs/>
+          <w:noProof/>
+          <w:sz w:val="24"/>
+          <w:szCs w:val="24"/>
+          <w:u w:val="single"/>
+          <w:rtl/>
         </w:rPr>
       </w:pPr>
       <w:r>
@@ -492,19 +379,14 @@
           <w:szCs w:val="24"/>
           <w:u w:val="single"/>
         </w:rPr>
-        <w:t>: 4</w:t>
-      </w:r>
-    </w:p>
-    <w:p>
-      <w:pPr>
-        <w:jc w:val="right"/>
-        <w:rPr>
-          <w:b/>
-          <w:bCs/>
-          <w:noProof/>
-          <w:sz w:val="24"/>
-          <w:szCs w:val="24"/>
-          <w:u w:val="single"/>
+        <w:t xml:space="preserve">: </w:t>
+      </w:r>
+    </w:p>
+    <w:p>
+      <w:pPr>
+        <w:rPr>
+          <w:rFonts w:hint="cs"/>
+          <w:rtl/>
         </w:rPr>
       </w:pPr>
       <w:r>
@@ -512,10 +394,10 @@
           <w:noProof/>
         </w:rPr>
         <w:drawing>
-          <wp:inline distT="0" distB="0" distL="0" distR="0" wp14:anchorId="6792C613" wp14:editId="1EBF4C2E">
+          <wp:inline distT="0" distB="0" distL="0" distR="0" wp14:anchorId="2733AFB6" wp14:editId="3034F34F">
             <wp:extent cx="5274310" cy="3707765"/>
             <wp:effectExtent l="0" t="0" r="2540" b="6985"/>
-            <wp:docPr id="5" name="Picture 5"/>
+            <wp:docPr id="2" name="Picture 2"/>
             <wp:cNvGraphicFramePr>
               <a:graphicFrameLocks xmlns:a="http://schemas.openxmlformats.org/drawingml/2006/main" noChangeAspect="1"/>
             </wp:cNvGraphicFramePr>
@@ -552,71 +434,72 @@
       <w:pPr>
         <w:jc w:val="center"/>
         <w:rPr>
-          <w:rFonts w:hint="cs"/>
           <w:b/>
           <w:bCs/>
           <w:noProof/>
           <w:sz w:val="28"/>
           <w:szCs w:val="28"/>
           <w:u w:val="single"/>
-        </w:rPr>
-      </w:pPr>
-    </w:p>
-    <w:p>
-      <w:pPr>
-        <w:jc w:val="right"/>
-        <w:rPr>
-          <w:b/>
-          <w:bCs/>
-          <w:noProof/>
-          <w:sz w:val="24"/>
-          <w:szCs w:val="24"/>
-          <w:u w:val="single"/>
-        </w:rPr>
-      </w:pPr>
-      <w:r>
-        <w:rPr>
-          <w:b/>
-          <w:bCs/>
-          <w:noProof/>
-          <w:sz w:val="24"/>
-          <w:szCs w:val="24"/>
-          <w:u w:val="single"/>
-        </w:rPr>
-        <w:t xml:space="preserve">Exmaple </w:t>
-      </w:r>
-      <w:r>
-        <w:rPr>
-          <w:b/>
-          <w:bCs/>
-          <w:noProof/>
-          <w:sz w:val="24"/>
-          <w:szCs w:val="24"/>
-          <w:u w:val="single"/>
-        </w:rPr>
-        <w:t>2</w:t>
-      </w:r>
-      <w:r>
-        <w:rPr>
-          <w:b/>
-          <w:bCs/>
-          <w:noProof/>
-          <w:sz w:val="24"/>
-          <w:szCs w:val="24"/>
-          <w:u w:val="single"/>
-        </w:rPr>
-        <w:t xml:space="preserve">: </w:t>
-      </w:r>
-      <w:r>
-        <w:rPr>
-          <w:b/>
-          <w:bCs/>
-          <w:noProof/>
-          <w:sz w:val="24"/>
-          <w:szCs w:val="24"/>
-          <w:u w:val="single"/>
-        </w:rPr>
-        <w:t>5</w:t>
+          <w:rtl/>
+        </w:rPr>
+      </w:pPr>
+      <w:r>
+        <w:rPr>
+          <w:b/>
+          <w:bCs/>
+          <w:noProof/>
+          <w:sz w:val="28"/>
+          <w:szCs w:val="28"/>
+          <w:u w:val="single"/>
+        </w:rPr>
+        <w:lastRenderedPageBreak/>
+        <w:t>B18_Ex01_0</w:t>
+      </w:r>
+      <w:r>
+        <w:rPr>
+          <w:b/>
+          <w:bCs/>
+          <w:noProof/>
+          <w:sz w:val="28"/>
+          <w:szCs w:val="28"/>
+          <w:u w:val="single"/>
+        </w:rPr>
+        <w:t>3</w:t>
+      </w:r>
+    </w:p>
+    <w:p>
+      <w:pPr>
+        <w:jc w:val="right"/>
+        <w:rPr>
+          <w:b/>
+          <w:bCs/>
+          <w:noProof/>
+          <w:sz w:val="24"/>
+          <w:szCs w:val="24"/>
+          <w:u w:val="single"/>
+        </w:rPr>
+      </w:pPr>
+      <w:r>
+        <w:rPr>
+          <w:b/>
+          <w:bCs/>
+          <w:noProof/>
+          <w:sz w:val="24"/>
+          <w:szCs w:val="24"/>
+          <w:u w:val="single"/>
+        </w:rPr>
+        <w:t>Exmaple 1</w:t>
+      </w:r>
+      <w:r>
+        <w:rPr>
+          <w:b/>
+          <w:bCs/>
+          <w:noProof/>
+          <w:sz w:val="24"/>
+          <w:szCs w:val="24"/>
+          <w:u w:val="single"/>
+        </w:rPr>
+        <w:t>: 4</w:t>
       </w:r>
     </w:p>
     <w:p>
@@ -636,10 +519,10 @@
           <w:noProof/>
         </w:rPr>
         <w:drawing>
-          <wp:inline distT="0" distB="0" distL="0" distR="0" wp14:anchorId="4301C598" wp14:editId="79B39A71">
+          <wp:inline distT="0" distB="0" distL="0" distR="0" wp14:anchorId="6792C613" wp14:editId="1EBF4C2E">
             <wp:extent cx="5274310" cy="3707765"/>
             <wp:effectExtent l="0" t="0" r="2540" b="6985"/>
-            <wp:docPr id="6" name="Picture 6"/>
+            <wp:docPr id="5" name="Picture 5"/>
             <wp:cNvGraphicFramePr>
               <a:graphicFrameLocks xmlns:a="http://schemas.openxmlformats.org/drawingml/2006/main" noChangeAspect="1"/>
             </wp:cNvGraphicFramePr>
@@ -674,26 +557,38 @@
     </w:p>
     <w:p>
       <w:pPr>
-        <w:jc w:val="right"/>
-        <w:rPr>
-          <w:b/>
-          <w:bCs/>
-          <w:noProof/>
-          <w:sz w:val="24"/>
-          <w:szCs w:val="24"/>
-          <w:u w:val="single"/>
-        </w:rPr>
-      </w:pPr>
-      <w:r>
-        <w:rPr>
-          <w:b/>
-          <w:bCs/>
-          <w:noProof/>
-          <w:sz w:val="24"/>
-          <w:szCs w:val="24"/>
-          <w:u w:val="single"/>
-        </w:rPr>
-        <w:lastRenderedPageBreak/>
+        <w:jc w:val="center"/>
+        <w:rPr>
+          <w:b/>
+          <w:bCs/>
+          <w:noProof/>
+          <w:sz w:val="28"/>
+          <w:szCs w:val="28"/>
+          <w:u w:val="single"/>
+        </w:rPr>
+      </w:pPr>
+    </w:p>
+    <w:p>
+      <w:pPr>
+        <w:jc w:val="right"/>
+        <w:rPr>
+          <w:b/>
+          <w:bCs/>
+          <w:noProof/>
+          <w:sz w:val="24"/>
+          <w:szCs w:val="24"/>
+          <w:u w:val="single"/>
+        </w:rPr>
+      </w:pPr>
+      <w:r>
+        <w:rPr>
+          <w:b/>
+          <w:bCs/>
+          <w:noProof/>
+          <w:sz w:val="24"/>
+          <w:szCs w:val="24"/>
+          <w:u w:val="single"/>
+        </w:rPr>
         <w:t xml:space="preserve">Exmaple </w:t>
       </w:r>
       <w:r>
@@ -705,29 +600,7 @@
           <w:szCs w:val="24"/>
           <w:u w:val="single"/>
         </w:rPr>
-        <w:t>3</w:t>
-      </w:r>
-      <w:r>
-        <w:rPr>
-          <w:b/>
-          <w:bCs/>
-          <w:noProof/>
-          <w:sz w:val="24"/>
-          <w:szCs w:val="24"/>
-          <w:u w:val="single"/>
-        </w:rPr>
-        <w:t xml:space="preserve">: </w:t>
-      </w:r>
-      <w:r>
-        <w:rPr>
-          <w:b/>
-          <w:bCs/>
-          <w:noProof/>
-          <w:sz w:val="24"/>
-          <w:szCs w:val="24"/>
-          <w:u w:val="single"/>
-        </w:rPr>
-        <w:t>7</w:t>
+        <w:t>2: 5</w:t>
       </w:r>
     </w:p>
     <w:p>
@@ -747,10 +620,10 @@
           <w:noProof/>
         </w:rPr>
         <w:drawing>
-          <wp:inline distT="0" distB="0" distL="0" distR="0" wp14:anchorId="0C34F8E0" wp14:editId="4A97A4BE">
+          <wp:inline distT="0" distB="0" distL="0" distR="0" wp14:anchorId="4301C598" wp14:editId="79B39A71">
             <wp:extent cx="5274310" cy="3707765"/>
             <wp:effectExtent l="0" t="0" r="2540" b="6985"/>
-            <wp:docPr id="8" name="Picture 8"/>
+            <wp:docPr id="6" name="Picture 6"/>
             <wp:cNvGraphicFramePr>
               <a:graphicFrameLocks xmlns:a="http://schemas.openxmlformats.org/drawingml/2006/main" noChangeAspect="1"/>
             </wp:cNvGraphicFramePr>
@@ -795,28 +668,16 @@
           <w:u w:val="single"/>
         </w:rPr>
       </w:pPr>
-    </w:p>
-    <w:p>
-      <w:pPr>
-        <w:jc w:val="right"/>
-        <w:rPr>
-          <w:b/>
-          <w:bCs/>
-          <w:noProof/>
-          <w:sz w:val="24"/>
-          <w:szCs w:val="24"/>
-          <w:u w:val="single"/>
-        </w:rPr>
-      </w:pPr>
-      <w:r>
-        <w:rPr>
-          <w:b/>
-          <w:bCs/>
-          <w:noProof/>
-          <w:sz w:val="24"/>
-          <w:szCs w:val="24"/>
-          <w:u w:val="single"/>
-        </w:rPr>
+      <w:r>
+        <w:rPr>
+          <w:b/>
+          <w:bCs/>
+          <w:noProof/>
+          <w:sz w:val="24"/>
+          <w:szCs w:val="24"/>
+          <w:u w:val="single"/>
+        </w:rPr>
+        <w:lastRenderedPageBreak/>
         <w:t xml:space="preserve">Exmaple </w:t>
       </w:r>
       <w:r>
@@ -828,29 +689,7 @@
           <w:szCs w:val="24"/>
           <w:u w:val="single"/>
         </w:rPr>
-        <w:t>4</w:t>
-      </w:r>
-      <w:r>
-        <w:rPr>
-          <w:b/>
-          <w:bCs/>
-          <w:noProof/>
-          <w:sz w:val="24"/>
-          <w:szCs w:val="24"/>
-          <w:u w:val="single"/>
-        </w:rPr>
-        <w:t xml:space="preserve">: </w:t>
-      </w:r>
-      <w:r>
-        <w:rPr>
-          <w:b/>
-          <w:bCs/>
-          <w:noProof/>
-          <w:sz w:val="24"/>
-          <w:szCs w:val="24"/>
-          <w:u w:val="single"/>
-        </w:rPr>
-        <w:t>8</w:t>
+        <w:t>3: 7</w:t>
       </w:r>
     </w:p>
     <w:p>
@@ -870,10 +709,10 @@
           <w:noProof/>
         </w:rPr>
         <w:drawing>
-          <wp:inline distT="0" distB="0" distL="0" distR="0" wp14:anchorId="4AAD1E79" wp14:editId="5D96F0AD">
+          <wp:inline distT="0" distB="0" distL="0" distR="0" wp14:anchorId="0C34F8E0" wp14:editId="4A97A4BE">
             <wp:extent cx="5274310" cy="3707765"/>
             <wp:effectExtent l="0" t="0" r="2540" b="6985"/>
-            <wp:docPr id="9" name="Picture 9"/>
+            <wp:docPr id="8" name="Picture 8"/>
             <wp:cNvGraphicFramePr>
               <a:graphicFrameLocks xmlns:a="http://schemas.openxmlformats.org/drawingml/2006/main" noChangeAspect="1"/>
             </wp:cNvGraphicFramePr>
@@ -908,12 +747,625 @@
     </w:p>
     <w:p>
       <w:pPr>
+        <w:jc w:val="right"/>
+        <w:rPr>
+          <w:b/>
+          <w:bCs/>
+          <w:noProof/>
+          <w:sz w:val="24"/>
+          <w:szCs w:val="24"/>
+          <w:u w:val="single"/>
+        </w:rPr>
+      </w:pPr>
+    </w:p>
+    <w:p>
+      <w:pPr>
+        <w:jc w:val="right"/>
+        <w:rPr>
+          <w:b/>
+          <w:bCs/>
+          <w:noProof/>
+          <w:sz w:val="24"/>
+          <w:szCs w:val="24"/>
+          <w:u w:val="single"/>
+        </w:rPr>
+      </w:pPr>
+      <w:r>
+        <w:rPr>
+          <w:b/>
+          <w:bCs/>
+          <w:noProof/>
+          <w:sz w:val="24"/>
+          <w:szCs w:val="24"/>
+          <w:u w:val="single"/>
+        </w:rPr>
+        <w:t xml:space="preserve">Exmaple </w:t>
+      </w:r>
+      <w:r>
+        <w:rPr>
+          <w:b/>
+          <w:bCs/>
+          <w:noProof/>
+          <w:sz w:val="24"/>
+          <w:szCs w:val="24"/>
+          <w:u w:val="single"/>
+        </w:rPr>
+        <w:t>4: 8</w:t>
+      </w:r>
+    </w:p>
+    <w:p>
+      <w:pPr>
+        <w:jc w:val="right"/>
+        <w:rPr>
+          <w:b/>
+          <w:bCs/>
+          <w:noProof/>
+          <w:sz w:val="24"/>
+          <w:szCs w:val="24"/>
+          <w:u w:val="single"/>
+        </w:rPr>
+      </w:pPr>
+      <w:r>
+        <w:rPr>
+          <w:noProof/>
+        </w:rPr>
+        <w:drawing>
+          <wp:inline distT="0" distB="0" distL="0" distR="0" wp14:anchorId="4AAD1E79" wp14:editId="5D96F0AD">
+            <wp:extent cx="5274310" cy="3707765"/>
+            <wp:effectExtent l="0" t="0" r="2540" b="6985"/>
+            <wp:docPr id="9" name="Picture 9"/>
+            <wp:cNvGraphicFramePr>
+              <a:graphicFrameLocks xmlns:a="http://schemas.openxmlformats.org/drawingml/2006/main" noChangeAspect="1"/>
+            </wp:cNvGraphicFramePr>
+            <a:graphic xmlns:a="http://schemas.openxmlformats.org/drawingml/2006/main">
+              <a:graphicData uri="http://schemas.openxmlformats.org/drawingml/2006/picture">
+                <pic:pic xmlns:pic="http://schemas.openxmlformats.org/drawingml/2006/picture">
+                  <pic:nvPicPr>
+                    <pic:cNvPr id="1" name=""/>
+                    <pic:cNvPicPr/>
+                  </pic:nvPicPr>
+                  <pic:blipFill>
+                    <a:blip r:embed="rId11"/>
+                    <a:stretch>
+                      <a:fillRect/>
+                    </a:stretch>
+                  </pic:blipFill>
+                  <pic:spPr>
+                    <a:xfrm>
+                      <a:off x="0" y="0"/>
+                      <a:ext cx="5274310" cy="3707765"/>
+                    </a:xfrm>
+                    <a:prstGeom prst="rect">
+                      <a:avLst/>
+                    </a:prstGeom>
+                  </pic:spPr>
+                </pic:pic>
+              </a:graphicData>
+            </a:graphic>
+          </wp:inline>
+        </w:drawing>
+      </w:r>
+    </w:p>
+    <w:p>
+      <w:pPr>
+        <w:rPr>
+          <w:rtl/>
+        </w:rPr>
+      </w:pPr>
+    </w:p>
+    <w:p>
+      <w:pPr>
+        <w:jc w:val="center"/>
+        <w:rPr>
+          <w:b/>
+          <w:bCs/>
+          <w:noProof/>
+          <w:sz w:val="28"/>
+          <w:szCs w:val="28"/>
+          <w:u w:val="single"/>
+        </w:rPr>
+      </w:pPr>
+      <w:r>
+        <w:rPr>
+          <w:b/>
+          <w:bCs/>
+          <w:noProof/>
+          <w:sz w:val="28"/>
+          <w:szCs w:val="28"/>
+          <w:u w:val="single"/>
+        </w:rPr>
+        <w:lastRenderedPageBreak/>
+        <w:t>B18_Ex01_0</w:t>
+      </w:r>
+      <w:r>
+        <w:rPr>
+          <w:b/>
+          <w:bCs/>
+          <w:noProof/>
+          <w:sz w:val="28"/>
+          <w:szCs w:val="28"/>
+          <w:u w:val="single"/>
+        </w:rPr>
+        <w:t>5</w:t>
+      </w:r>
+    </w:p>
+    <w:p>
+      <w:pPr>
+        <w:jc w:val="right"/>
+        <w:rPr>
+          <w:b/>
+          <w:bCs/>
+          <w:noProof/>
+          <w:sz w:val="24"/>
+          <w:szCs w:val="24"/>
+          <w:u w:val="single"/>
+        </w:rPr>
+      </w:pPr>
+      <w:r>
+        <w:rPr>
+          <w:b/>
+          <w:bCs/>
+          <w:noProof/>
+          <w:sz w:val="24"/>
+          <w:szCs w:val="24"/>
+          <w:u w:val="single"/>
+        </w:rPr>
+        <w:t xml:space="preserve">Exmaple </w:t>
+      </w:r>
+      <w:r>
+        <w:rPr>
+          <w:b/>
+          <w:bCs/>
+          <w:noProof/>
+          <w:sz w:val="24"/>
+          <w:szCs w:val="24"/>
+          <w:u w:val="single"/>
+        </w:rPr>
+        <w:t>1</w:t>
+      </w:r>
+      <w:r>
+        <w:rPr>
+          <w:b/>
+          <w:bCs/>
+          <w:noProof/>
+          <w:sz w:val="24"/>
+          <w:szCs w:val="24"/>
+          <w:u w:val="single"/>
+        </w:rPr>
+        <w:t xml:space="preserve">: </w:t>
+      </w:r>
+      <w:r>
+        <w:rPr>
+          <w:b/>
+          <w:bCs/>
+          <w:noProof/>
+          <w:sz w:val="24"/>
+          <w:szCs w:val="24"/>
+          <w:u w:val="single"/>
+        </w:rPr>
+        <w:t xml:space="preserve"> 164825</w:t>
+      </w:r>
+    </w:p>
+    <w:p>
+      <w:pPr>
+        <w:jc w:val="right"/>
+        <w:rPr>
+          <w:b/>
+          <w:bCs/>
+          <w:noProof/>
+          <w:sz w:val="24"/>
+          <w:szCs w:val="24"/>
+          <w:u w:val="single"/>
+        </w:rPr>
+      </w:pPr>
+      <w:r>
+        <w:rPr>
+          <w:noProof/>
+        </w:rPr>
+        <w:drawing>
+          <wp:inline distT="0" distB="0" distL="0" distR="0" wp14:anchorId="0B24B50A" wp14:editId="4039DDBC">
+            <wp:extent cx="5274310" cy="3707765"/>
+            <wp:effectExtent l="0" t="0" r="2540" b="6985"/>
+            <wp:docPr id="7" name="Picture 7"/>
+            <wp:cNvGraphicFramePr>
+              <a:graphicFrameLocks xmlns:a="http://schemas.openxmlformats.org/drawingml/2006/main" noChangeAspect="1"/>
+            </wp:cNvGraphicFramePr>
+            <a:graphic xmlns:a="http://schemas.openxmlformats.org/drawingml/2006/main">
+              <a:graphicData uri="http://schemas.openxmlformats.org/drawingml/2006/picture">
+                <pic:pic xmlns:pic="http://schemas.openxmlformats.org/drawingml/2006/picture">
+                  <pic:nvPicPr>
+                    <pic:cNvPr id="1" name=""/>
+                    <pic:cNvPicPr/>
+                  </pic:nvPicPr>
+                  <pic:blipFill>
+                    <a:blip r:embed="rId12"/>
+                    <a:stretch>
+                      <a:fillRect/>
+                    </a:stretch>
+                  </pic:blipFill>
+                  <pic:spPr>
+                    <a:xfrm>
+                      <a:off x="0" y="0"/>
+                      <a:ext cx="5274310" cy="3707765"/>
+                    </a:xfrm>
+                    <a:prstGeom prst="rect">
+                      <a:avLst/>
+                    </a:prstGeom>
+                  </pic:spPr>
+                </pic:pic>
+              </a:graphicData>
+            </a:graphic>
+          </wp:inline>
+        </w:drawing>
+      </w:r>
+    </w:p>
+    <w:p>
+      <w:pPr>
+        <w:jc w:val="right"/>
+        <w:rPr>
+          <w:b/>
+          <w:bCs/>
+          <w:noProof/>
+          <w:sz w:val="24"/>
+          <w:szCs w:val="24"/>
+          <w:u w:val="single"/>
+        </w:rPr>
+      </w:pPr>
+    </w:p>
+    <w:p>
+      <w:pPr>
+        <w:jc w:val="right"/>
         <w:rPr>
           <w:rFonts w:hint="cs"/>
+          <w:b/>
+          <w:bCs/>
+          <w:noProof/>
+          <w:sz w:val="24"/>
+          <w:szCs w:val="24"/>
+          <w:u w:val="single"/>
+          <w:rtl/>
+        </w:rPr>
+      </w:pPr>
+      <w:r>
+        <w:rPr>
+          <w:b/>
+          <w:bCs/>
+          <w:noProof/>
+          <w:sz w:val="24"/>
+          <w:szCs w:val="24"/>
+          <w:u w:val="single"/>
+        </w:rPr>
+        <w:t xml:space="preserve">Exmaple </w:t>
+      </w:r>
+      <w:r>
+        <w:rPr>
+          <w:b/>
+          <w:bCs/>
+          <w:noProof/>
+          <w:sz w:val="24"/>
+          <w:szCs w:val="24"/>
+          <w:u w:val="single"/>
+        </w:rPr>
+        <w:t>2</w:t>
+      </w:r>
+      <w:r>
+        <w:rPr>
+          <w:b/>
+          <w:bCs/>
+          <w:noProof/>
+          <w:sz w:val="24"/>
+          <w:szCs w:val="24"/>
+          <w:u w:val="single"/>
+        </w:rPr>
+        <w:t xml:space="preserve">: </w:t>
+      </w:r>
+      <w:r>
+        <w:rPr>
+          <w:b/>
+          <w:bCs/>
+          <w:noProof/>
+          <w:sz w:val="24"/>
+          <w:szCs w:val="24"/>
+          <w:u w:val="single"/>
+        </w:rPr>
+        <w:t xml:space="preserve">111111 </w:t>
+      </w:r>
+    </w:p>
+    <w:p>
+      <w:pPr>
+        <w:rPr>
+          <w:rtl/>
+        </w:rPr>
+      </w:pPr>
+      <w:r>
+        <w:rPr>
+          <w:noProof/>
+        </w:rPr>
+        <w:drawing>
+          <wp:inline distT="0" distB="0" distL="0" distR="0" wp14:anchorId="74B0BEF8" wp14:editId="108E039D">
+            <wp:extent cx="5274310" cy="3707765"/>
+            <wp:effectExtent l="0" t="0" r="2540" b="6985"/>
+            <wp:docPr id="10" name="Picture 10"/>
+            <wp:cNvGraphicFramePr>
+              <a:graphicFrameLocks xmlns:a="http://schemas.openxmlformats.org/drawingml/2006/main" noChangeAspect="1"/>
+            </wp:cNvGraphicFramePr>
+            <a:graphic xmlns:a="http://schemas.openxmlformats.org/drawingml/2006/main">
+              <a:graphicData uri="http://schemas.openxmlformats.org/drawingml/2006/picture">
+                <pic:pic xmlns:pic="http://schemas.openxmlformats.org/drawingml/2006/picture">
+                  <pic:nvPicPr>
+                    <pic:cNvPr id="1" name=""/>
+                    <pic:cNvPicPr/>
+                  </pic:nvPicPr>
+                  <pic:blipFill>
+                    <a:blip r:embed="rId13"/>
+                    <a:stretch>
+                      <a:fillRect/>
+                    </a:stretch>
+                  </pic:blipFill>
+                  <pic:spPr>
+                    <a:xfrm>
+                      <a:off x="0" y="0"/>
+                      <a:ext cx="5274310" cy="3707765"/>
+                    </a:xfrm>
+                    <a:prstGeom prst="rect">
+                      <a:avLst/>
+                    </a:prstGeom>
+                  </pic:spPr>
+                </pic:pic>
+              </a:graphicData>
+            </a:graphic>
+          </wp:inline>
+        </w:drawing>
+      </w:r>
+    </w:p>
+    <w:p>
+      <w:pPr>
+        <w:jc w:val="right"/>
+        <w:rPr>
+          <w:b/>
+          <w:bCs/>
+          <w:noProof/>
+          <w:sz w:val="24"/>
+          <w:szCs w:val="24"/>
+          <w:u w:val="single"/>
+        </w:rPr>
+      </w:pPr>
+      <w:r>
+        <w:rPr>
+          <w:b/>
+          <w:bCs/>
+          <w:noProof/>
+          <w:sz w:val="24"/>
+          <w:szCs w:val="24"/>
+          <w:u w:val="single"/>
+        </w:rPr>
+        <w:lastRenderedPageBreak/>
+        <w:t>Exmaple</w:t>
+      </w:r>
+      <w:r>
+        <w:rPr>
+          <w:b/>
+          <w:bCs/>
+          <w:noProof/>
+          <w:sz w:val="24"/>
+          <w:szCs w:val="24"/>
+          <w:u w:val="single"/>
+        </w:rPr>
+        <w:t xml:space="preserve"> 3</w:t>
+      </w:r>
+      <w:r>
+        <w:rPr>
+          <w:b/>
+          <w:bCs/>
+          <w:noProof/>
+          <w:sz w:val="24"/>
+          <w:szCs w:val="24"/>
+          <w:u w:val="single"/>
+        </w:rPr>
+        <w:t xml:space="preserve">: </w:t>
+      </w:r>
+      <w:r>
+        <w:rPr>
+          <w:b/>
+          <w:bCs/>
+          <w:noProof/>
+          <w:sz w:val="24"/>
+          <w:szCs w:val="24"/>
+          <w:u w:val="single"/>
+        </w:rPr>
+        <w:t>987329</w:t>
+      </w:r>
+    </w:p>
+    <w:p>
+      <w:pPr>
+        <w:jc w:val="right"/>
+        <w:rPr>
+          <w:b/>
+          <w:bCs/>
+          <w:noProof/>
+          <w:sz w:val="24"/>
+          <w:szCs w:val="24"/>
+          <w:u w:val="single"/>
+        </w:rPr>
+      </w:pPr>
+      <w:r>
+        <w:rPr>
+          <w:noProof/>
+        </w:rPr>
+        <w:drawing>
+          <wp:inline distT="0" distB="0" distL="0" distR="0" wp14:anchorId="6544424E" wp14:editId="792B3949">
+            <wp:extent cx="5274310" cy="3707765"/>
+            <wp:effectExtent l="0" t="0" r="2540" b="6985"/>
+            <wp:docPr id="11" name="Picture 11"/>
+            <wp:cNvGraphicFramePr>
+              <a:graphicFrameLocks xmlns:a="http://schemas.openxmlformats.org/drawingml/2006/main" noChangeAspect="1"/>
+            </wp:cNvGraphicFramePr>
+            <a:graphic xmlns:a="http://schemas.openxmlformats.org/drawingml/2006/main">
+              <a:graphicData uri="http://schemas.openxmlformats.org/drawingml/2006/picture">
+                <pic:pic xmlns:pic="http://schemas.openxmlformats.org/drawingml/2006/picture">
+                  <pic:nvPicPr>
+                    <pic:cNvPr id="1" name=""/>
+                    <pic:cNvPicPr/>
+                  </pic:nvPicPr>
+                  <pic:blipFill>
+                    <a:blip r:embed="rId14"/>
+                    <a:stretch>
+                      <a:fillRect/>
+                    </a:stretch>
+                  </pic:blipFill>
+                  <pic:spPr>
+                    <a:xfrm>
+                      <a:off x="0" y="0"/>
+                      <a:ext cx="5274310" cy="3707765"/>
+                    </a:xfrm>
+                    <a:prstGeom prst="rect">
+                      <a:avLst/>
+                    </a:prstGeom>
+                  </pic:spPr>
+                </pic:pic>
+              </a:graphicData>
+            </a:graphic>
+          </wp:inline>
+        </w:drawing>
+      </w:r>
+    </w:p>
+    <w:p>
+      <w:pPr>
+        <w:jc w:val="right"/>
+        <w:rPr>
+          <w:b/>
+          <w:bCs/>
+          <w:noProof/>
+          <w:sz w:val="24"/>
+          <w:szCs w:val="24"/>
+          <w:u w:val="single"/>
+        </w:rPr>
+      </w:pPr>
+    </w:p>
+    <w:p>
+      <w:pPr>
+        <w:jc w:val="right"/>
+        <w:rPr>
+          <w:b/>
+          <w:bCs/>
+          <w:noProof/>
+          <w:sz w:val="24"/>
+          <w:szCs w:val="24"/>
+          <w:u w:val="single"/>
+          <w:rtl/>
         </w:rPr>
       </w:pPr>
       <w:bookmarkStart w:id="0" w:name="_GoBack"/>
-      <w:bookmarkEnd w:id="0"/>
+      <w:r>
+        <w:rPr>
+          <w:b/>
+          <w:bCs/>
+          <w:noProof/>
+          <w:sz w:val="24"/>
+          <w:szCs w:val="24"/>
+          <w:u w:val="single"/>
+        </w:rPr>
+        <w:t>Exmaple</w:t>
+      </w:r>
+      <w:r>
+        <w:rPr>
+          <w:b/>
+          <w:bCs/>
+          <w:noProof/>
+          <w:sz w:val="24"/>
+          <w:szCs w:val="24"/>
+          <w:u w:val="single"/>
+        </w:rPr>
+        <w:t xml:space="preserve"> </w:t>
+      </w:r>
+      <w:r>
+        <w:rPr>
+          <w:b/>
+          <w:bCs/>
+          <w:noProof/>
+          <w:sz w:val="24"/>
+          <w:szCs w:val="24"/>
+          <w:u w:val="single"/>
+        </w:rPr>
+        <w:t>4</w:t>
+      </w:r>
+      <w:r>
+        <w:rPr>
+          <w:b/>
+          <w:bCs/>
+          <w:noProof/>
+          <w:sz w:val="24"/>
+          <w:szCs w:val="24"/>
+          <w:u w:val="single"/>
+        </w:rPr>
+        <w:t xml:space="preserve">: </w:t>
+      </w:r>
+      <w:r>
+        <w:rPr>
+          <w:b/>
+          <w:bCs/>
+          <w:noProof/>
+          <w:sz w:val="24"/>
+          <w:szCs w:val="24"/>
+          <w:u w:val="single"/>
+        </w:rPr>
+        <w:t>286408</w:t>
+      </w:r>
+    </w:p>
+    <w:bookmarkEnd w:id="0"/>
+    <w:p>
+      <w:pPr>
+        <w:jc w:val="right"/>
+        <w:rPr>
+          <w:rFonts w:hint="cs"/>
+          <w:b/>
+          <w:bCs/>
+          <w:noProof/>
+          <w:sz w:val="24"/>
+          <w:szCs w:val="24"/>
+          <w:u w:val="single"/>
+        </w:rPr>
+      </w:pPr>
+      <w:r>
+        <w:rPr>
+          <w:noProof/>
+        </w:rPr>
+        <w:drawing>
+          <wp:inline distT="0" distB="0" distL="0" distR="0" wp14:anchorId="1F26B1DC" wp14:editId="3420CCE9">
+            <wp:extent cx="5274310" cy="3707765"/>
+            <wp:effectExtent l="0" t="0" r="2540" b="6985"/>
+            <wp:docPr id="12" name="Picture 12"/>
+            <wp:cNvGraphicFramePr>
+              <a:graphicFrameLocks xmlns:a="http://schemas.openxmlformats.org/drawingml/2006/main" noChangeAspect="1"/>
+            </wp:cNvGraphicFramePr>
+            <a:graphic xmlns:a="http://schemas.openxmlformats.org/drawingml/2006/main">
+              <a:graphicData uri="http://schemas.openxmlformats.org/drawingml/2006/picture">
+                <pic:pic xmlns:pic="http://schemas.openxmlformats.org/drawingml/2006/picture">
+                  <pic:nvPicPr>
+                    <pic:cNvPr id="1" name=""/>
+                    <pic:cNvPicPr/>
+                  </pic:nvPicPr>
+                  <pic:blipFill>
+                    <a:blip r:embed="rId15"/>
+                    <a:stretch>
+                      <a:fillRect/>
+                    </a:stretch>
+                  </pic:blipFill>
+                  <pic:spPr>
+                    <a:xfrm>
+                      <a:off x="0" y="0"/>
+                      <a:ext cx="5274310" cy="3707765"/>
+                    </a:xfrm>
+                    <a:prstGeom prst="rect">
+                      <a:avLst/>
+                    </a:prstGeom>
+                  </pic:spPr>
+                </pic:pic>
+              </a:graphicData>
+            </a:graphic>
+          </wp:inline>
+        </w:drawing>
+      </w:r>
     </w:p>
     <w:sectPr>
       <w:pgSz w:w="11906" w:h="16838"/>

</xml_diff>

<commit_message>
Added screenshots for Ex01_04, and retook them for Ex01_05 after changing errored text in output
</commit_message>
<xml_diff>
--- a/Ex01_ScreenShots.docx
+++ b/Ex01_ScreenShots.docx
@@ -349,7 +349,6 @@
       <w:pPr>
         <w:jc w:val="right"/>
         <w:rPr>
-          <w:rFonts w:hint="cs"/>
           <w:b/>
           <w:bCs/>
           <w:noProof/>
@@ -385,7 +384,6 @@
     <w:p>
       <w:pPr>
         <w:rPr>
-          <w:rFonts w:hint="cs"/>
           <w:rtl/>
         </w:rPr>
       </w:pPr>
@@ -846,13 +844,7 @@
         </w:drawing>
       </w:r>
     </w:p>
-    <w:p>
-      <w:pPr>
-        <w:rPr>
-          <w:rtl/>
-        </w:rPr>
-      </w:pPr>
-    </w:p>
+    <w:p/>
     <w:p>
       <w:pPr>
         <w:jc w:val="center"/>
@@ -921,52 +913,33 @@
           <w:szCs w:val="24"/>
           <w:u w:val="single"/>
         </w:rPr>
-        <w:t>1</w:t>
-      </w:r>
-      <w:r>
-        <w:rPr>
-          <w:b/>
-          <w:bCs/>
-          <w:noProof/>
-          <w:sz w:val="24"/>
-          <w:szCs w:val="24"/>
-          <w:u w:val="single"/>
-        </w:rPr>
-        <w:t xml:space="preserve">: </w:t>
-      </w:r>
-      <w:r>
-        <w:rPr>
-          <w:b/>
-          <w:bCs/>
-          <w:noProof/>
-          <w:sz w:val="24"/>
-          <w:szCs w:val="24"/>
-          <w:u w:val="single"/>
-        </w:rPr>
-        <w:t xml:space="preserve"> 164825</w:t>
-      </w:r>
-    </w:p>
-    <w:p>
-      <w:pPr>
-        <w:jc w:val="right"/>
-        <w:rPr>
-          <w:b/>
-          <w:bCs/>
-          <w:noProof/>
-          <w:sz w:val="24"/>
-          <w:szCs w:val="24"/>
-          <w:u w:val="single"/>
-        </w:rPr>
+        <w:t xml:space="preserve">1:  </w:t>
+      </w:r>
+      <w:r>
+        <w:rPr>
+          <w:b/>
+          <w:bCs/>
+          <w:noProof/>
+          <w:sz w:val="24"/>
+          <w:szCs w:val="24"/>
+          <w:u w:val="single"/>
+        </w:rPr>
+        <w:t>98766789</w:t>
+      </w:r>
+    </w:p>
+    <w:p>
+      <w:pPr>
+        <w:bidi w:val="0"/>
       </w:pPr>
       <w:r>
         <w:rPr>
           <w:noProof/>
         </w:rPr>
         <w:drawing>
-          <wp:inline distT="0" distB="0" distL="0" distR="0" wp14:anchorId="0B24B50A" wp14:editId="4039DDBC">
-            <wp:extent cx="5274310" cy="3707765"/>
-            <wp:effectExtent l="0" t="0" r="2540" b="6985"/>
-            <wp:docPr id="7" name="Picture 7"/>
+          <wp:inline distT="0" distB="0" distL="0" distR="0" wp14:anchorId="17C28574" wp14:editId="565712EB">
+            <wp:extent cx="5274310" cy="3646805"/>
+            <wp:effectExtent l="0" t="0" r="2540" b="0"/>
+            <wp:docPr id="15" name="Picture 15"/>
             <wp:cNvGraphicFramePr>
               <a:graphicFrameLocks xmlns:a="http://schemas.openxmlformats.org/drawingml/2006/main" noChangeAspect="1"/>
             </wp:cNvGraphicFramePr>
@@ -986,7 +959,7 @@
                   <pic:spPr>
                     <a:xfrm>
                       <a:off x="0" y="0"/>
-                      <a:ext cx="5274310" cy="3707765"/>
+                      <a:ext cx="5274310" cy="3646805"/>
                     </a:xfrm>
                     <a:prstGeom prst="rect">
                       <a:avLst/>
@@ -1001,29 +974,19 @@
     </w:p>
     <w:p>
       <w:pPr>
-        <w:jc w:val="right"/>
-        <w:rPr>
-          <w:b/>
-          <w:bCs/>
-          <w:noProof/>
-          <w:sz w:val="24"/>
-          <w:szCs w:val="24"/>
-          <w:u w:val="single"/>
-        </w:rPr>
-      </w:pPr>
-    </w:p>
-    <w:p>
-      <w:pPr>
-        <w:jc w:val="right"/>
-        <w:rPr>
-          <w:rFonts w:hint="cs"/>
-          <w:b/>
-          <w:bCs/>
-          <w:noProof/>
-          <w:sz w:val="24"/>
-          <w:szCs w:val="24"/>
-          <w:u w:val="single"/>
-          <w:rtl/>
+        <w:bidi w:val="0"/>
+      </w:pPr>
+    </w:p>
+    <w:p>
+      <w:pPr>
+        <w:jc w:val="right"/>
+        <w:rPr>
+          <w:b/>
+          <w:bCs/>
+          <w:noProof/>
+          <w:sz w:val="24"/>
+          <w:szCs w:val="24"/>
+          <w:u w:val="single"/>
         </w:rPr>
       </w:pPr>
       <w:r>
@@ -1068,24 +1031,22 @@
           <w:szCs w:val="24"/>
           <w:u w:val="single"/>
         </w:rPr>
-        <w:t xml:space="preserve">111111 </w:t>
-      </w:r>
-    </w:p>
-    <w:p>
-      <w:pPr>
-        <w:rPr>
-          <w:rtl/>
-        </w:rPr>
+        <w:t>52963482</w:t>
+      </w:r>
+    </w:p>
+    <w:p>
+      <w:pPr>
+        <w:bidi w:val="0"/>
       </w:pPr>
       <w:r>
         <w:rPr>
           <w:noProof/>
         </w:rPr>
         <w:drawing>
-          <wp:inline distT="0" distB="0" distL="0" distR="0" wp14:anchorId="74B0BEF8" wp14:editId="108E039D">
-            <wp:extent cx="5274310" cy="3707765"/>
-            <wp:effectExtent l="0" t="0" r="2540" b="6985"/>
-            <wp:docPr id="10" name="Picture 10"/>
+          <wp:inline distT="0" distB="0" distL="0" distR="0" wp14:anchorId="010928A0" wp14:editId="6AB91533">
+            <wp:extent cx="5274310" cy="3255645"/>
+            <wp:effectExtent l="0" t="0" r="2540" b="1905"/>
+            <wp:docPr id="17" name="Picture 17"/>
             <wp:cNvGraphicFramePr>
               <a:graphicFrameLocks xmlns:a="http://schemas.openxmlformats.org/drawingml/2006/main" noChangeAspect="1"/>
             </wp:cNvGraphicFramePr>
@@ -1105,7 +1066,7 @@
                   <pic:spPr>
                     <a:xfrm>
                       <a:off x="0" y="0"/>
-                      <a:ext cx="5274310" cy="3707765"/>
+                      <a:ext cx="5274310" cy="3255645"/>
                     </a:xfrm>
                     <a:prstGeom prst="rect">
                       <a:avLst/>
@@ -1120,6 +1081,16 @@
     </w:p>
     <w:p>
       <w:pPr>
+        <w:bidi w:val="0"/>
+      </w:pPr>
+    </w:p>
+    <w:p>
+      <w:pPr>
+        <w:bidi w:val="0"/>
+      </w:pPr>
+    </w:p>
+    <w:p>
+      <w:pPr>
         <w:jc w:val="right"/>
         <w:rPr>
           <w:b/>
@@ -1140,18 +1111,18 @@
           <w:u w:val="single"/>
         </w:rPr>
         <w:lastRenderedPageBreak/>
-        <w:t>Exmaple</w:t>
-      </w:r>
-      <w:r>
-        <w:rPr>
-          <w:b/>
-          <w:bCs/>
-          <w:noProof/>
-          <w:sz w:val="24"/>
-          <w:szCs w:val="24"/>
-          <w:u w:val="single"/>
-        </w:rPr>
-        <w:t xml:space="preserve"> 3</w:t>
+        <w:t xml:space="preserve">Exmaple </w:t>
+      </w:r>
+      <w:r>
+        <w:rPr>
+          <w:b/>
+          <w:bCs/>
+          <w:noProof/>
+          <w:sz w:val="24"/>
+          <w:szCs w:val="24"/>
+          <w:u w:val="single"/>
+        </w:rPr>
+        <w:t>3</w:t>
       </w:r>
       <w:r>
         <w:rPr>
@@ -1173,7 +1144,7 @@
           <w:szCs w:val="24"/>
           <w:u w:val="single"/>
         </w:rPr>
-        <w:t>987329</w:t>
+        <w:t>LivEeVil</w:t>
       </w:r>
     </w:p>
     <w:p>
@@ -1193,10 +1164,10 @@
           <w:noProof/>
         </w:rPr>
         <w:drawing>
-          <wp:inline distT="0" distB="0" distL="0" distR="0" wp14:anchorId="6544424E" wp14:editId="792B3949">
-            <wp:extent cx="5274310" cy="3707765"/>
-            <wp:effectExtent l="0" t="0" r="2540" b="6985"/>
-            <wp:docPr id="11" name="Picture 11"/>
+          <wp:inline distT="0" distB="0" distL="0" distR="0" wp14:anchorId="220D4460" wp14:editId="58714FD6">
+            <wp:extent cx="5274310" cy="3141345"/>
+            <wp:effectExtent l="0" t="0" r="2540" b="1905"/>
+            <wp:docPr id="18" name="Picture 18"/>
             <wp:cNvGraphicFramePr>
               <a:graphicFrameLocks xmlns:a="http://schemas.openxmlformats.org/drawingml/2006/main" noChangeAspect="1"/>
             </wp:cNvGraphicFramePr>
@@ -1216,7 +1187,7 @@
                   <pic:spPr>
                     <a:xfrm>
                       <a:off x="0" y="0"/>
-                      <a:ext cx="5274310" cy="3707765"/>
+                      <a:ext cx="5274310" cy="3141345"/>
                     </a:xfrm>
                     <a:prstGeom prst="rect">
                       <a:avLst/>
@@ -1252,31 +1223,18 @@
           <w:sz w:val="24"/>
           <w:szCs w:val="24"/>
           <w:u w:val="single"/>
-          <w:rtl/>
-        </w:rPr>
-      </w:pPr>
-      <w:bookmarkStart w:id="0" w:name="_GoBack"/>
-      <w:r>
-        <w:rPr>
-          <w:b/>
-          <w:bCs/>
-          <w:noProof/>
-          <w:sz w:val="24"/>
-          <w:szCs w:val="24"/>
-          <w:u w:val="single"/>
-        </w:rPr>
-        <w:t>Exmaple</w:t>
-      </w:r>
-      <w:r>
-        <w:rPr>
-          <w:b/>
-          <w:bCs/>
-          <w:noProof/>
-          <w:sz w:val="24"/>
-          <w:szCs w:val="24"/>
-          <w:u w:val="single"/>
-        </w:rPr>
-        <w:t xml:space="preserve"> </w:t>
+        </w:rPr>
+      </w:pPr>
+      <w:r>
+        <w:rPr>
+          <w:b/>
+          <w:bCs/>
+          <w:noProof/>
+          <w:sz w:val="24"/>
+          <w:szCs w:val="24"/>
+          <w:u w:val="single"/>
+        </w:rPr>
+        <w:t xml:space="preserve">Exmaple </w:t>
       </w:r>
       <w:r>
         <w:rPr>
@@ -1309,15 +1267,13 @@
           <w:szCs w:val="24"/>
           <w:u w:val="single"/>
         </w:rPr>
-        <w:t>286408</w:t>
-      </w:r>
-    </w:p>
-    <w:bookmarkEnd w:id="0"/>
-    <w:p>
-      <w:pPr>
-        <w:jc w:val="right"/>
-        <w:rPr>
-          <w:rFonts w:hint="cs"/>
+        <w:t>cSharpRoX</w:t>
+      </w:r>
+    </w:p>
+    <w:p>
+      <w:pPr>
+        <w:jc w:val="right"/>
+        <w:rPr>
           <w:b/>
           <w:bCs/>
           <w:noProof/>
@@ -1331,10 +1287,10 @@
           <w:noProof/>
         </w:rPr>
         <w:drawing>
-          <wp:inline distT="0" distB="0" distL="0" distR="0" wp14:anchorId="1F26B1DC" wp14:editId="3420CCE9">
-            <wp:extent cx="5274310" cy="3707765"/>
-            <wp:effectExtent l="0" t="0" r="2540" b="6985"/>
-            <wp:docPr id="12" name="Picture 12"/>
+          <wp:inline distT="0" distB="0" distL="0" distR="0" wp14:anchorId="1D63FFCE" wp14:editId="0D3AE906">
+            <wp:extent cx="5274310" cy="3141345"/>
+            <wp:effectExtent l="0" t="0" r="2540" b="1905"/>
+            <wp:docPr id="19" name="Picture 19"/>
             <wp:cNvGraphicFramePr>
               <a:graphicFrameLocks xmlns:a="http://schemas.openxmlformats.org/drawingml/2006/main" noChangeAspect="1"/>
             </wp:cNvGraphicFramePr>
@@ -1354,7 +1310,475 @@
                   <pic:spPr>
                     <a:xfrm>
                       <a:off x="0" y="0"/>
-                      <a:ext cx="5274310" cy="3707765"/>
+                      <a:ext cx="5274310" cy="3141345"/>
+                    </a:xfrm>
+                    <a:prstGeom prst="rect">
+                      <a:avLst/>
+                    </a:prstGeom>
+                  </pic:spPr>
+                </pic:pic>
+              </a:graphicData>
+            </a:graphic>
+          </wp:inline>
+        </w:drawing>
+      </w:r>
+    </w:p>
+    <w:p>
+      <w:pPr>
+        <w:jc w:val="right"/>
+        <w:rPr>
+          <w:b/>
+          <w:bCs/>
+          <w:noProof/>
+          <w:sz w:val="24"/>
+          <w:szCs w:val="24"/>
+          <w:u w:val="single"/>
+        </w:rPr>
+      </w:pPr>
+    </w:p>
+    <w:p>
+      <w:pPr>
+        <w:bidi w:val="0"/>
+      </w:pPr>
+    </w:p>
+    <w:p>
+      <w:pPr>
+        <w:bidi w:val="0"/>
+      </w:pPr>
+    </w:p>
+    <w:p>
+      <w:pPr>
+        <w:bidi w:val="0"/>
+      </w:pPr>
+    </w:p>
+    <w:p>
+      <w:pPr>
+        <w:bidi w:val="0"/>
+        <w:rPr>
+          <w:rtl/>
+        </w:rPr>
+      </w:pPr>
+    </w:p>
+    <w:p>
+      <w:pPr>
+        <w:jc w:val="center"/>
+        <w:rPr>
+          <w:b/>
+          <w:bCs/>
+          <w:noProof/>
+          <w:sz w:val="28"/>
+          <w:szCs w:val="28"/>
+          <w:u w:val="single"/>
+        </w:rPr>
+      </w:pPr>
+      <w:r>
+        <w:rPr>
+          <w:b/>
+          <w:bCs/>
+          <w:noProof/>
+          <w:sz w:val="28"/>
+          <w:szCs w:val="28"/>
+          <w:u w:val="single"/>
+        </w:rPr>
+        <w:lastRenderedPageBreak/>
+        <w:t>B18_Ex01_0</w:t>
+      </w:r>
+      <w:r>
+        <w:rPr>
+          <w:b/>
+          <w:bCs/>
+          <w:noProof/>
+          <w:sz w:val="28"/>
+          <w:szCs w:val="28"/>
+          <w:u w:val="single"/>
+        </w:rPr>
+        <w:t>5</w:t>
+      </w:r>
+    </w:p>
+    <w:p>
+      <w:pPr>
+        <w:jc w:val="right"/>
+        <w:rPr>
+          <w:b/>
+          <w:bCs/>
+          <w:noProof/>
+          <w:sz w:val="24"/>
+          <w:szCs w:val="24"/>
+          <w:u w:val="single"/>
+        </w:rPr>
+      </w:pPr>
+      <w:r>
+        <w:rPr>
+          <w:b/>
+          <w:bCs/>
+          <w:noProof/>
+          <w:sz w:val="24"/>
+          <w:szCs w:val="24"/>
+          <w:u w:val="single"/>
+        </w:rPr>
+        <w:t xml:space="preserve">Exmaple </w:t>
+      </w:r>
+      <w:r>
+        <w:rPr>
+          <w:b/>
+          <w:bCs/>
+          <w:noProof/>
+          <w:sz w:val="24"/>
+          <w:szCs w:val="24"/>
+          <w:u w:val="single"/>
+        </w:rPr>
+        <w:t>1:  164825</w:t>
+      </w:r>
+    </w:p>
+    <w:p>
+      <w:pPr>
+        <w:jc w:val="right"/>
+        <w:rPr>
+          <w:b/>
+          <w:bCs/>
+          <w:noProof/>
+          <w:sz w:val="24"/>
+          <w:szCs w:val="24"/>
+          <w:u w:val="single"/>
+        </w:rPr>
+      </w:pPr>
+      <w:r>
+        <w:rPr>
+          <w:noProof/>
+        </w:rPr>
+        <w:drawing>
+          <wp:inline distT="0" distB="0" distL="0" distR="0" wp14:anchorId="71C14D56" wp14:editId="7C7F37BD">
+            <wp:extent cx="5274310" cy="3282315"/>
+            <wp:effectExtent l="0" t="0" r="2540" b="0"/>
+            <wp:docPr id="22" name="Picture 22"/>
+            <wp:cNvGraphicFramePr>
+              <a:graphicFrameLocks xmlns:a="http://schemas.openxmlformats.org/drawingml/2006/main" noChangeAspect="1"/>
+            </wp:cNvGraphicFramePr>
+            <a:graphic xmlns:a="http://schemas.openxmlformats.org/drawingml/2006/main">
+              <a:graphicData uri="http://schemas.openxmlformats.org/drawingml/2006/picture">
+                <pic:pic xmlns:pic="http://schemas.openxmlformats.org/drawingml/2006/picture">
+                  <pic:nvPicPr>
+                    <pic:cNvPr id="1" name=""/>
+                    <pic:cNvPicPr/>
+                  </pic:nvPicPr>
+                  <pic:blipFill>
+                    <a:blip r:embed="rId16"/>
+                    <a:stretch>
+                      <a:fillRect/>
+                    </a:stretch>
+                  </pic:blipFill>
+                  <pic:spPr>
+                    <a:xfrm>
+                      <a:off x="0" y="0"/>
+                      <a:ext cx="5274310" cy="3282315"/>
+                    </a:xfrm>
+                    <a:prstGeom prst="rect">
+                      <a:avLst/>
+                    </a:prstGeom>
+                  </pic:spPr>
+                </pic:pic>
+              </a:graphicData>
+            </a:graphic>
+          </wp:inline>
+        </w:drawing>
+      </w:r>
+    </w:p>
+    <w:p>
+      <w:pPr>
+        <w:jc w:val="right"/>
+        <w:rPr>
+          <w:b/>
+          <w:bCs/>
+          <w:noProof/>
+          <w:sz w:val="24"/>
+          <w:szCs w:val="24"/>
+          <w:u w:val="single"/>
+        </w:rPr>
+      </w:pPr>
+    </w:p>
+    <w:p>
+      <w:pPr>
+        <w:jc w:val="right"/>
+        <w:rPr>
+          <w:b/>
+          <w:bCs/>
+          <w:noProof/>
+          <w:sz w:val="24"/>
+          <w:szCs w:val="24"/>
+          <w:u w:val="single"/>
+          <w:rtl/>
+        </w:rPr>
+      </w:pPr>
+      <w:r>
+        <w:rPr>
+          <w:b/>
+          <w:bCs/>
+          <w:noProof/>
+          <w:sz w:val="24"/>
+          <w:szCs w:val="24"/>
+          <w:u w:val="single"/>
+        </w:rPr>
+        <w:t xml:space="preserve">Exmaple </w:t>
+      </w:r>
+      <w:r>
+        <w:rPr>
+          <w:b/>
+          <w:bCs/>
+          <w:noProof/>
+          <w:sz w:val="24"/>
+          <w:szCs w:val="24"/>
+          <w:u w:val="single"/>
+        </w:rPr>
+        <w:t xml:space="preserve">2: 111111 </w:t>
+      </w:r>
+    </w:p>
+    <w:p>
+      <w:r>
+        <w:rPr>
+          <w:noProof/>
+        </w:rPr>
+        <w:drawing>
+          <wp:inline distT="0" distB="0" distL="0" distR="0" wp14:anchorId="08D742BE" wp14:editId="3C2D82A0">
+            <wp:extent cx="5274310" cy="3622675"/>
+            <wp:effectExtent l="0" t="0" r="2540" b="0"/>
+            <wp:docPr id="23" name="Picture 23"/>
+            <wp:cNvGraphicFramePr>
+              <a:graphicFrameLocks xmlns:a="http://schemas.openxmlformats.org/drawingml/2006/main" noChangeAspect="1"/>
+            </wp:cNvGraphicFramePr>
+            <a:graphic xmlns:a="http://schemas.openxmlformats.org/drawingml/2006/main">
+              <a:graphicData uri="http://schemas.openxmlformats.org/drawingml/2006/picture">
+                <pic:pic xmlns:pic="http://schemas.openxmlformats.org/drawingml/2006/picture">
+                  <pic:nvPicPr>
+                    <pic:cNvPr id="1" name=""/>
+                    <pic:cNvPicPr/>
+                  </pic:nvPicPr>
+                  <pic:blipFill>
+                    <a:blip r:embed="rId17"/>
+                    <a:stretch>
+                      <a:fillRect/>
+                    </a:stretch>
+                  </pic:blipFill>
+                  <pic:spPr>
+                    <a:xfrm>
+                      <a:off x="0" y="0"/>
+                      <a:ext cx="5274310" cy="3622675"/>
+                    </a:xfrm>
+                    <a:prstGeom prst="rect">
+                      <a:avLst/>
+                    </a:prstGeom>
+                  </pic:spPr>
+                </pic:pic>
+              </a:graphicData>
+            </a:graphic>
+          </wp:inline>
+        </w:drawing>
+      </w:r>
+    </w:p>
+    <w:p/>
+    <w:p/>
+    <w:p>
+      <w:pPr>
+        <w:jc w:val="right"/>
+        <w:rPr>
+          <w:b/>
+          <w:bCs/>
+          <w:noProof/>
+          <w:sz w:val="24"/>
+          <w:szCs w:val="24"/>
+          <w:u w:val="single"/>
+        </w:rPr>
+      </w:pPr>
+      <w:r>
+        <w:rPr>
+          <w:b/>
+          <w:bCs/>
+          <w:noProof/>
+          <w:sz w:val="24"/>
+          <w:szCs w:val="24"/>
+          <w:u w:val="single"/>
+        </w:rPr>
+        <w:lastRenderedPageBreak/>
+        <w:t>Exmaple</w:t>
+      </w:r>
+      <w:r>
+        <w:rPr>
+          <w:b/>
+          <w:bCs/>
+          <w:noProof/>
+          <w:sz w:val="24"/>
+          <w:szCs w:val="24"/>
+          <w:u w:val="single"/>
+        </w:rPr>
+        <w:t xml:space="preserve"> 3: </w:t>
+      </w:r>
+      <w:r>
+        <w:rPr>
+          <w:b/>
+          <w:bCs/>
+          <w:noProof/>
+          <w:sz w:val="24"/>
+          <w:szCs w:val="24"/>
+          <w:u w:val="single"/>
+        </w:rPr>
+        <w:t>987329</w:t>
+      </w:r>
+    </w:p>
+    <w:p>
+      <w:pPr>
+        <w:jc w:val="right"/>
+        <w:rPr>
+          <w:b/>
+          <w:bCs/>
+          <w:noProof/>
+          <w:sz w:val="24"/>
+          <w:szCs w:val="24"/>
+          <w:u w:val="single"/>
+        </w:rPr>
+      </w:pPr>
+      <w:r>
+        <w:rPr>
+          <w:noProof/>
+        </w:rPr>
+        <w:drawing>
+          <wp:inline distT="0" distB="0" distL="0" distR="0" wp14:anchorId="1A1A7E90" wp14:editId="42EA2408">
+            <wp:extent cx="5274310" cy="3429635"/>
+            <wp:effectExtent l="0" t="0" r="2540" b="0"/>
+            <wp:docPr id="24" name="Picture 24"/>
+            <wp:cNvGraphicFramePr>
+              <a:graphicFrameLocks xmlns:a="http://schemas.openxmlformats.org/drawingml/2006/main" noChangeAspect="1"/>
+            </wp:cNvGraphicFramePr>
+            <a:graphic xmlns:a="http://schemas.openxmlformats.org/drawingml/2006/main">
+              <a:graphicData uri="http://schemas.openxmlformats.org/drawingml/2006/picture">
+                <pic:pic xmlns:pic="http://schemas.openxmlformats.org/drawingml/2006/picture">
+                  <pic:nvPicPr>
+                    <pic:cNvPr id="1" name=""/>
+                    <pic:cNvPicPr/>
+                  </pic:nvPicPr>
+                  <pic:blipFill>
+                    <a:blip r:embed="rId18"/>
+                    <a:stretch>
+                      <a:fillRect/>
+                    </a:stretch>
+                  </pic:blipFill>
+                  <pic:spPr>
+                    <a:xfrm>
+                      <a:off x="0" y="0"/>
+                      <a:ext cx="5274310" cy="3429635"/>
+                    </a:xfrm>
+                    <a:prstGeom prst="rect">
+                      <a:avLst/>
+                    </a:prstGeom>
+                  </pic:spPr>
+                </pic:pic>
+              </a:graphicData>
+            </a:graphic>
+          </wp:inline>
+        </w:drawing>
+      </w:r>
+      <w:bookmarkStart w:id="0" w:name="_GoBack"/>
+      <w:bookmarkEnd w:id="0"/>
+    </w:p>
+    <w:p>
+      <w:pPr>
+        <w:jc w:val="right"/>
+        <w:rPr>
+          <w:b/>
+          <w:bCs/>
+          <w:noProof/>
+          <w:sz w:val="24"/>
+          <w:szCs w:val="24"/>
+          <w:u w:val="single"/>
+        </w:rPr>
+      </w:pPr>
+    </w:p>
+    <w:p>
+      <w:pPr>
+        <w:jc w:val="right"/>
+        <w:rPr>
+          <w:b/>
+          <w:bCs/>
+          <w:noProof/>
+          <w:sz w:val="24"/>
+          <w:szCs w:val="24"/>
+          <w:u w:val="single"/>
+          <w:rtl/>
+        </w:rPr>
+      </w:pPr>
+      <w:r>
+        <w:rPr>
+          <w:b/>
+          <w:bCs/>
+          <w:noProof/>
+          <w:sz w:val="24"/>
+          <w:szCs w:val="24"/>
+          <w:u w:val="single"/>
+        </w:rPr>
+        <w:t>Exmaple</w:t>
+      </w:r>
+      <w:r>
+        <w:rPr>
+          <w:b/>
+          <w:bCs/>
+          <w:noProof/>
+          <w:sz w:val="24"/>
+          <w:szCs w:val="24"/>
+          <w:u w:val="single"/>
+        </w:rPr>
+        <w:t xml:space="preserve"> 4: </w:t>
+      </w:r>
+      <w:r>
+        <w:rPr>
+          <w:b/>
+          <w:bCs/>
+          <w:noProof/>
+          <w:sz w:val="24"/>
+          <w:szCs w:val="24"/>
+          <w:u w:val="single"/>
+        </w:rPr>
+        <w:t>000312</w:t>
+      </w:r>
+    </w:p>
+    <w:p>
+      <w:pPr>
+        <w:jc w:val="right"/>
+        <w:rPr>
+          <w:b/>
+          <w:bCs/>
+          <w:noProof/>
+          <w:sz w:val="24"/>
+          <w:szCs w:val="24"/>
+          <w:u w:val="single"/>
+        </w:rPr>
+      </w:pPr>
+      <w:r>
+        <w:rPr>
+          <w:noProof/>
+        </w:rPr>
+        <w:drawing>
+          <wp:inline distT="0" distB="0" distL="0" distR="0" wp14:anchorId="02076ECA" wp14:editId="2E07644D">
+            <wp:extent cx="5274310" cy="4032885"/>
+            <wp:effectExtent l="0" t="0" r="2540" b="5715"/>
+            <wp:docPr id="20" name="Picture 20"/>
+            <wp:cNvGraphicFramePr>
+              <a:graphicFrameLocks xmlns:a="http://schemas.openxmlformats.org/drawingml/2006/main" noChangeAspect="1"/>
+            </wp:cNvGraphicFramePr>
+            <a:graphic xmlns:a="http://schemas.openxmlformats.org/drawingml/2006/main">
+              <a:graphicData uri="http://schemas.openxmlformats.org/drawingml/2006/picture">
+                <pic:pic xmlns:pic="http://schemas.openxmlformats.org/drawingml/2006/picture">
+                  <pic:nvPicPr>
+                    <pic:cNvPr id="1" name=""/>
+                    <pic:cNvPicPr/>
+                  </pic:nvPicPr>
+                  <pic:blipFill>
+                    <a:blip r:embed="rId19"/>
+                    <a:stretch>
+                      <a:fillRect/>
+                    </a:stretch>
+                  </pic:blipFill>
+                  <pic:spPr>
+                    <a:xfrm>
+                      <a:off x="0" y="0"/>
+                      <a:ext cx="5274310" cy="4032885"/>
                     </a:xfrm>
                     <a:prstGeom prst="rect">
                       <a:avLst/>

</xml_diff>

<commit_message>
Fixed dividing sumOfNumber by numberOfInputs without need (so avg ended up being divided twice) Fixed isDownwardSeries checking for upward series
</commit_message>
<xml_diff>
--- a/Ex01_ScreenShots.docx
+++ b/Ex01_ScreenShots.docx
@@ -72,7 +72,7 @@
           <w:noProof/>
         </w:rPr>
         <w:drawing>
-          <wp:inline distT="0" distB="0" distL="0" distR="0" wp14:anchorId="2610C937" wp14:editId="2C7F19D3">
+          <wp:inline distT="0" distB="0" distL="0" distR="0" wp14:anchorId="70F82D97" wp14:editId="5C962655">
             <wp:extent cx="5274310" cy="3707765"/>
             <wp:effectExtent l="0" t="0" r="2540" b="6985"/>
             <wp:docPr id="1" name="Picture 1"/>
@@ -178,10 +178,10 @@
           <w:noProof/>
         </w:rPr>
         <w:drawing>
-          <wp:inline distT="0" distB="0" distL="0" distR="0" wp14:anchorId="62F7F02D" wp14:editId="2E4B8F90">
+          <wp:inline distT="0" distB="0" distL="0" distR="0" wp14:anchorId="5FCFD849" wp14:editId="6F15AEC5">
             <wp:extent cx="5274310" cy="3707765"/>
             <wp:effectExtent l="0" t="0" r="2540" b="6985"/>
-            <wp:docPr id="3" name="Picture 3"/>
+            <wp:docPr id="7" name="Picture 7"/>
             <wp:cNvGraphicFramePr>
               <a:graphicFrameLocks xmlns:a="http://schemas.openxmlformats.org/drawingml/2006/main" noChangeAspect="1"/>
             </wp:cNvGraphicFramePr>
@@ -267,10 +267,10 @@
           <w:noProof/>
         </w:rPr>
         <w:drawing>
-          <wp:inline distT="0" distB="0" distL="0" distR="0" wp14:anchorId="09694750" wp14:editId="1BB3CE67">
+          <wp:inline distT="0" distB="0" distL="0" distR="0" wp14:anchorId="3D6AB9A8" wp14:editId="36AECB8C">
             <wp:extent cx="5274310" cy="3707765"/>
             <wp:effectExtent l="0" t="0" r="2540" b="6985"/>
-            <wp:docPr id="4" name="Picture 4"/>
+            <wp:docPr id="12" name="Picture 12"/>
             <wp:cNvGraphicFramePr>
               <a:graphicFrameLocks xmlns:a="http://schemas.openxmlformats.org/drawingml/2006/main" noChangeAspect="1"/>
             </wp:cNvGraphicFramePr>
@@ -302,6 +302,8 @@
           </wp:inline>
         </w:drawing>
       </w:r>
+      <w:bookmarkStart w:id="0" w:name="_GoBack"/>
+      <w:bookmarkEnd w:id="0"/>
     </w:p>
     <w:p>
       <w:pPr>
@@ -913,18 +915,7 @@
           <w:szCs w:val="24"/>
           <w:u w:val="single"/>
         </w:rPr>
-        <w:t xml:space="preserve">1:  </w:t>
-      </w:r>
-      <w:r>
-        <w:rPr>
-          <w:b/>
-          <w:bCs/>
-          <w:noProof/>
-          <w:sz w:val="24"/>
-          <w:szCs w:val="24"/>
-          <w:u w:val="single"/>
-        </w:rPr>
-        <w:t>98766789</w:t>
+        <w:t>1:  98766789</w:t>
       </w:r>
     </w:p>
     <w:p>
@@ -1009,29 +1000,7 @@
           <w:szCs w:val="24"/>
           <w:u w:val="single"/>
         </w:rPr>
-        <w:t>2</w:t>
-      </w:r>
-      <w:r>
-        <w:rPr>
-          <w:b/>
-          <w:bCs/>
-          <w:noProof/>
-          <w:sz w:val="24"/>
-          <w:szCs w:val="24"/>
-          <w:u w:val="single"/>
-        </w:rPr>
-        <w:t xml:space="preserve">: </w:t>
-      </w:r>
-      <w:r>
-        <w:rPr>
-          <w:b/>
-          <w:bCs/>
-          <w:noProof/>
-          <w:sz w:val="24"/>
-          <w:szCs w:val="24"/>
-          <w:u w:val="single"/>
-        </w:rPr>
-        <w:t>52963482</w:t>
+        <w:t>2: 52963482</w:t>
       </w:r>
     </w:p>
     <w:p>
@@ -1122,29 +1091,7 @@
           <w:szCs w:val="24"/>
           <w:u w:val="single"/>
         </w:rPr>
-        <w:t>3</w:t>
-      </w:r>
-      <w:r>
-        <w:rPr>
-          <w:b/>
-          <w:bCs/>
-          <w:noProof/>
-          <w:sz w:val="24"/>
-          <w:szCs w:val="24"/>
-          <w:u w:val="single"/>
-        </w:rPr>
-        <w:t xml:space="preserve">: </w:t>
-      </w:r>
-      <w:r>
-        <w:rPr>
-          <w:b/>
-          <w:bCs/>
-          <w:noProof/>
-          <w:sz w:val="24"/>
-          <w:szCs w:val="24"/>
-          <w:u w:val="single"/>
-        </w:rPr>
-        <w:t>LivEeVil</w:t>
+        <w:t>3: LivEeVil</w:t>
       </w:r>
     </w:p>
     <w:p>
@@ -1675,8 +1622,6 @@
           </wp:inline>
         </w:drawing>
       </w:r>
-      <w:bookmarkStart w:id="0" w:name="_GoBack"/>
-      <w:bookmarkEnd w:id="0"/>
     </w:p>
     <w:p>
       <w:pPr>

</xml_diff>